<commit_message>
Fix bug of duplicate styling key
</commit_message>
<xml_diff>
--- a/Xenirio.Component.Gutenberg.Test/Resources/SampleStyling.docx
+++ b/Xenirio.Component.Gutenberg.Test/Resources/SampleStyling.docx
@@ -103,10 +103,63 @@
         </w:tc>
       </w:tr>
     </w:tbl>
-    <w:p>
-      <w:bookmarkStart w:id="2" w:name="_GoBack"/>
-      <w:bookmarkEnd w:id="2"/>
-    </w:p>
+    <w:p/>
+    <w:tbl>
+      <w:tblPr>
+        <w:tblStyle w:val="StyleTableInvisible"/>
+        <w:tblW w:w="5000" w:type="pct"/>
+        <w:tblLook w:val="04A0" w:firstRow="1" w:lastRow="0" w:firstColumn="1" w:lastColumn="0" w:noHBand="0" w:noVBand="1"/>
+      </w:tblPr>
+      <w:tblGrid>
+        <w:gridCol w:w="377"/>
+        <w:gridCol w:w="2821"/>
+        <w:gridCol w:w="2820"/>
+        <w:gridCol w:w="2820"/>
+      </w:tblGrid>
+      <w:tr>
+        <w:tc>
+          <w:tcPr>
+            <w:tcW w:w="377" w:type="dxa"/>
+          </w:tcPr>
+          <w:p>
+            <w:r>
+              <w:fldChar w:fldCharType="begin"/>
+            </w:r>
+            <w:r>
+              <w:instrText xml:space="preserve"> DOCVARIABLE  Content.Table.Should.Bull</w:instrText>
+            </w:r>
+            <w:r>
+              <w:lastRenderedPageBreak/>
+              <w:instrText xml:space="preserve">et </w:instrText>
+            </w:r>
+            <w:r>
+              <w:fldChar w:fldCharType="end"/>
+            </w:r>
+          </w:p>
+        </w:tc>
+        <w:tc>
+          <w:tcPr>
+            <w:tcW w:w="2821" w:type="dxa"/>
+          </w:tcPr>
+          <w:p/>
+        </w:tc>
+        <w:tc>
+          <w:tcPr>
+            <w:tcW w:w="2820" w:type="dxa"/>
+          </w:tcPr>
+          <w:p/>
+        </w:tc>
+        <w:tc>
+          <w:tcPr>
+            <w:tcW w:w="2820" w:type="dxa"/>
+          </w:tcPr>
+          <w:p/>
+        </w:tc>
+        <w:bookmarkStart w:id="2" w:name="_GoBack"/>
+        <w:bookmarkEnd w:id="2"/>
+      </w:tr>
+    </w:tbl>
+    <w:p/>
     <w:sectPr>
       <w:pgSz w:w="12240" w:h="15840"/>
       <w:pgMar w:top="1985" w:right="1701" w:bottom="1701" w:left="1701" w:header="720" w:footer="720" w:gutter="0"/>
@@ -516,7 +569,7 @@
   <w:style w:type="paragraph" w:default="1" w:styleId="Normal">
     <w:name w:val="Normal"/>
     <w:qFormat/>
-    <w:rsid w:val="00CF2ADA"/>
+    <w:rsid w:val="00F76C3B"/>
     <w:rPr>
       <w:rFonts w:eastAsiaTheme="minorEastAsia"/>
       <w:lang w:eastAsia="ja-JP"/>
@@ -567,6 +620,16 @@
         <w:insideV w:val="single" w:sz="4" w:space="0" w:color="auto"/>
       </w:tblBorders>
     </w:tblPr>
+  </w:style>
+  <w:style w:type="table" w:customStyle="1" w:styleId="StyleTableInvisible">
+    <w:name w:val="Style.Table.Invisible"/>
+    <w:basedOn w:val="TableNormal"/>
+    <w:uiPriority w:val="99"/>
+    <w:rsid w:val="00084CB9"/>
+    <w:pPr>
+      <w:spacing w:after="0" w:line="240" w:lineRule="auto"/>
+    </w:pPr>
+    <w:tblPr/>
   </w:style>
 </w:styles>
 </file>

</xml_diff>